<commit_message>
On branch master 	modified:   "Docs/\350\275\257\344\273\266\350\256\276\350\256\241\350\257\264\346\230\216.docx" 	modified:   "Docs/\350\275\257\344\273\266\351\234\200\346\261\202\350\257\264\346\230\216.docx"
</commit_message>
<xml_diff>
--- a/Docs/软件需求说明.docx
+++ b/Docs/软件需求说明.docx
@@ -1,6 +1,6 @@
 
 <file path=word/document.xml><?xml version="1.0" encoding="utf-8"?>
-<w:document xmlns:wpc="http://schemas.microsoft.com/office/word/2010/wordprocessingCanvas" xmlns:cx="http://schemas.microsoft.com/office/drawing/2014/chartex" xmlns:cx1="http://schemas.microsoft.com/office/drawing/2015/9/8/chartex" xmlns:cx2="http://schemas.microsoft.com/office/drawing/2015/10/21/chartex" xmlns:cx3="http://schemas.microsoft.com/office/drawing/2016/5/9/chartex" xmlns:cx4="http://schemas.microsoft.com/office/drawing/2016/5/10/chartex" xmlns:cx5="http://schemas.microsoft.com/office/drawing/2016/5/11/chartex" xmlns:cx6="http://schemas.microsoft.com/office/drawing/2016/5/12/chartex" xmlns:cx7="http://schemas.microsoft.com/office/drawing/2016/5/13/chartex" xmlns:cx8="http://schemas.microsoft.com/office/drawing/2016/5/14/chartex" xmlns:mc="http://schemas.openxmlformats.org/markup-compatibility/2006" xmlns:aink="http://schemas.microsoft.com/office/drawing/2016/ink" xmlns:am3d="http://schemas.microsoft.com/office/drawing/2017/model3d" xmlns:o="urn:schemas-microsoft-com:office:office" xmlns:r="http://schemas.openxmlformats.org/officeDocument/2006/relationships" xmlns:m="http://schemas.openxmlformats.org/officeDocument/2006/math" xmlns:v="urn:schemas-microsoft-com:vml" xmlns:wp14="http://schemas.microsoft.com/office/word/2010/wordprocessingDrawing" xmlns:wp="http://schemas.openxmlformats.org/drawingml/2006/wordprocessingDrawing" xmlns:w10="urn:schemas-microsoft-com:office:word" xmlns:w="http://schemas.openxmlformats.org/wordprocessingml/2006/main" xmlns:w14="http://schemas.microsoft.com/office/word/2010/wordml" xmlns:w15="http://schemas.microsoft.com/office/word/2012/wordml" xmlns:w16cid="http://schemas.microsoft.com/office/word/2016/wordml/cid" xmlns:w16se="http://schemas.microsoft.com/office/word/2015/wordml/symex" xmlns:wpg="http://schemas.microsoft.com/office/word/2010/wordprocessingGroup" xmlns:wpi="http://schemas.microsoft.com/office/word/2010/wordprocessingInk" xmlns:wne="http://schemas.microsoft.com/office/word/2006/wordml" xmlns:wps="http://schemas.microsoft.com/office/word/2010/wordprocessingShape" mc:Ignorable="w14 w15 w16se w16cid wp14">
+<w:document xmlns:wpc="http://schemas.microsoft.com/office/word/2010/wordprocessingCanvas" xmlns:cx="http://schemas.microsoft.com/office/drawing/2014/chartex" xmlns:cx1="http://schemas.microsoft.com/office/drawing/2015/9/8/chartex" xmlns:cx2="http://schemas.microsoft.com/office/drawing/2015/10/21/chartex" xmlns:cx3="http://schemas.microsoft.com/office/drawing/2016/5/9/chartex" xmlns:cx4="http://schemas.microsoft.com/office/drawing/2016/5/10/chartex" xmlns:cx5="http://schemas.microsoft.com/office/drawing/2016/5/11/chartex" xmlns:cx6="http://schemas.microsoft.com/office/drawing/2016/5/12/chartex" xmlns:cx7="http://schemas.microsoft.com/office/drawing/2016/5/13/chartex" xmlns:cx8="http://schemas.microsoft.com/office/drawing/2016/5/14/chartex" xmlns:mc="http://schemas.openxmlformats.org/markup-compatibility/2006" xmlns:aink="http://schemas.microsoft.com/office/drawing/2016/ink" xmlns:am3d="http://schemas.microsoft.com/office/drawing/2017/model3d" xmlns:o="urn:schemas-microsoft-com:office:office" xmlns:r="http://schemas.openxmlformats.org/officeDocument/2006/relationships" xmlns:m="http://schemas.openxmlformats.org/officeDocument/2006/math" xmlns:v="urn:schemas-microsoft-com:vml" xmlns:wp14="http://schemas.microsoft.com/office/word/2010/wordprocessingDrawing" xmlns:wp="http://schemas.openxmlformats.org/drawingml/2006/wordprocessingDrawing" xmlns:w10="urn:schemas-microsoft-com:office:word" xmlns:w="http://schemas.openxmlformats.org/wordprocessingml/2006/main" xmlns:w14="http://schemas.microsoft.com/office/word/2010/wordml" xmlns:w15="http://schemas.microsoft.com/office/word/2012/wordml" xmlns:w16cex="http://schemas.microsoft.com/office/word/2018/wordml/cex" xmlns:w16cid="http://schemas.microsoft.com/office/word/2016/wordml/cid" xmlns:w16="http://schemas.microsoft.com/office/word/2018/wordml" xmlns:w16se="http://schemas.microsoft.com/office/word/2015/wordml/symex" xmlns:wpg="http://schemas.microsoft.com/office/word/2010/wordprocessingGroup" xmlns:wpi="http://schemas.microsoft.com/office/word/2010/wordprocessingInk" xmlns:wne="http://schemas.microsoft.com/office/word/2006/wordml" xmlns:wps="http://schemas.microsoft.com/office/word/2010/wordprocessingShape" mc:Ignorable="w14 w15 w16se w16cid w16 w16cex wp14">
   <w:body>
     <w:p>
       <w:pPr>
@@ -690,6 +690,7 @@
                 <w:szCs w:val="21"/>
               </w:rPr>
             </w:pPr>
+            <w:proofErr w:type="gramStart"/>
             <w:r>
               <w:rPr>
                 <w:rFonts w:ascii="Book Antiqua" w:hAnsi="Book Antiqua" w:cs="宋体"/>
@@ -699,6 +700,7 @@
               </w:rPr>
               <w:t>史镇光</w:t>
             </w:r>
+            <w:proofErr w:type="gramEnd"/>
           </w:p>
         </w:tc>
         <w:tc>
@@ -5052,9 +5054,9 @@
       </w:r>
       <w:r>
         <w:rPr>
-          <w:rFonts w:ascii="Book Antiqua" w:hAnsi="Book Antiqua"/>
-        </w:rPr>
-        <w:t>项目立项报告</w:t>
+          <w:rFonts w:ascii="Book Antiqua" w:hAnsi="Book Antiqua" w:hint="eastAsia"/>
+        </w:rPr>
+        <w:t>软件需求说明</w:t>
       </w:r>
     </w:p>
     <w:p>
@@ -5107,7 +5109,13 @@
           <w:rFonts w:ascii="Book Antiqua" w:hAnsi="Book Antiqua"/>
         </w:rPr>
         <w:tab/>
-        <w:t>1.0</w:t>
+        <w:t>1.</w:t>
+      </w:r>
+      <w:r>
+        <w:rPr>
+          <w:rFonts w:ascii="Book Antiqua" w:hAnsi="Book Antiqua"/>
+        </w:rPr>
+        <w:t>2</w:t>
       </w:r>
       <w:r>
         <w:rPr>
@@ -5163,6 +5171,68 @@
       <w:r>
         <w:rPr>
           <w:rFonts w:ascii="Book Antiqua" w:hAnsi="Book Antiqua"/>
+        </w:rPr>
+        <w:t>日</w:t>
+      </w:r>
+    </w:p>
+    <w:p>
+      <w:pPr>
+        <w:ind w:firstLineChars="200" w:firstLine="420"/>
+        <w:rPr>
+          <w:rFonts w:ascii="Book Antiqua" w:hAnsi="Book Antiqua"/>
+        </w:rPr>
+      </w:pPr>
+      <w:r>
+        <w:rPr>
+          <w:rFonts w:ascii="Book Antiqua" w:hAnsi="Book Antiqua" w:hint="eastAsia"/>
+        </w:rPr>
+        <w:t>更新日期：</w:t>
+      </w:r>
+      <w:r>
+        <w:rPr>
+          <w:rFonts w:ascii="Book Antiqua" w:hAnsi="Book Antiqua"/>
+        </w:rPr>
+        <w:tab/>
+      </w:r>
+      <w:r>
+        <w:rPr>
+          <w:rFonts w:ascii="Book Antiqua" w:hAnsi="Book Antiqua" w:hint="eastAsia"/>
+        </w:rPr>
+        <w:t>2020</w:t>
+      </w:r>
+      <w:r>
+        <w:rPr>
+          <w:rFonts w:ascii="Book Antiqua" w:hAnsi="Book Antiqua" w:hint="eastAsia"/>
+        </w:rPr>
+        <w:t>年</w:t>
+      </w:r>
+      <w:r>
+        <w:rPr>
+          <w:rFonts w:ascii="Book Antiqua" w:hAnsi="Book Antiqua" w:hint="eastAsia"/>
+        </w:rPr>
+        <w:t>4</w:t>
+      </w:r>
+      <w:r>
+        <w:rPr>
+          <w:rFonts w:ascii="Book Antiqua" w:hAnsi="Book Antiqua" w:hint="eastAsia"/>
+        </w:rPr>
+        <w:t>月</w:t>
+      </w:r>
+      <w:r>
+        <w:rPr>
+          <w:rFonts w:ascii="Book Antiqua" w:hAnsi="Book Antiqua" w:hint="eastAsia"/>
+        </w:rPr>
+        <w:t>1</w:t>
+      </w:r>
+      <w:r>
+        <w:rPr>
+          <w:rFonts w:ascii="Book Antiqua" w:hAnsi="Book Antiqua"/>
+        </w:rPr>
+        <w:t>8</w:t>
+      </w:r>
+      <w:r>
+        <w:rPr>
+          <w:rFonts w:ascii="Book Antiqua" w:hAnsi="Book Antiqua" w:hint="eastAsia"/>
         </w:rPr>
         <w:t>日</w:t>
       </w:r>
@@ -5874,6 +5944,7 @@
           <w:b/>
           <w:bCs/>
         </w:rPr>
+        <w:lastRenderedPageBreak/>
         <w:t>关键点</w:t>
       </w:r>
       <w:r>
@@ -5909,7 +5980,6 @@
           <w:b/>
           <w:bCs/>
         </w:rPr>
-        <w:lastRenderedPageBreak/>
         <w:t>约束条件</w:t>
       </w:r>
       <w:r>
@@ -6188,6 +6258,7 @@
         <w:rPr>
           <w:rFonts w:ascii="Book Antiqua" w:eastAsia="楷体" w:hAnsi="Book Antiqua"/>
         </w:rPr>
+        <w:lastRenderedPageBreak/>
         <w:t>图</w:t>
       </w:r>
       <w:r>
@@ -6244,7 +6315,6 @@
           <w:sz w:val="28"/>
           <w:szCs w:val="28"/>
         </w:rPr>
-        <w:lastRenderedPageBreak/>
         <w:t>用例说明</w:t>
       </w:r>
       <w:bookmarkEnd w:id="9"/>
@@ -29661,7 +29731,25 @@
               <w:rPr>
                 <w:rFonts w:ascii="Book Antiqua" w:hAnsi="Book Antiqua"/>
               </w:rPr>
-              <w:t xml:space="preserve"> 10, 17, 20</w:t>
+              <w:t xml:space="preserve"> 10, </w:t>
+            </w:r>
+            <w:r>
+              <w:rPr>
+                <w:rFonts w:ascii="Book Antiqua" w:hAnsi="Book Antiqua"/>
+              </w:rPr>
+              <w:t>12</w:t>
+            </w:r>
+            <w:r>
+              <w:rPr>
+                <w:rFonts w:ascii="Book Antiqua" w:hAnsi="Book Antiqua"/>
+              </w:rPr>
+              <w:t xml:space="preserve">, </w:t>
+            </w:r>
+            <w:r>
+              <w:rPr>
+                <w:rFonts w:ascii="Book Antiqua" w:hAnsi="Book Antiqua"/>
+              </w:rPr>
+              <w:t>15</w:t>
             </w:r>
           </w:p>
         </w:tc>
@@ -29847,7 +29935,7 @@
 </file>
 
 <file path=word/endnotes.xml><?xml version="1.0" encoding="utf-8"?>
-<w:endnotes xmlns:wpc="http://schemas.microsoft.com/office/word/2010/wordprocessingCanvas" xmlns:cx="http://schemas.microsoft.com/office/drawing/2014/chartex" xmlns:cx1="http://schemas.microsoft.com/office/drawing/2015/9/8/chartex" xmlns:cx2="http://schemas.microsoft.com/office/drawing/2015/10/21/chartex" xmlns:cx3="http://schemas.microsoft.com/office/drawing/2016/5/9/chartex" xmlns:cx4="http://schemas.microsoft.com/office/drawing/2016/5/10/chartex" xmlns:cx5="http://schemas.microsoft.com/office/drawing/2016/5/11/chartex" xmlns:cx6="http://schemas.microsoft.com/office/drawing/2016/5/12/chartex" xmlns:cx7="http://schemas.microsoft.com/office/drawing/2016/5/13/chartex" xmlns:cx8="http://schemas.microsoft.com/office/drawing/2016/5/14/chartex" xmlns:mc="http://schemas.openxmlformats.org/markup-compatibility/2006" xmlns:aink="http://schemas.microsoft.com/office/drawing/2016/ink" xmlns:am3d="http://schemas.microsoft.com/office/drawing/2017/model3d" xmlns:o="urn:schemas-microsoft-com:office:office" xmlns:r="http://schemas.openxmlformats.org/officeDocument/2006/relationships" xmlns:m="http://schemas.openxmlformats.org/officeDocument/2006/math" xmlns:v="urn:schemas-microsoft-com:vml" xmlns:wp14="http://schemas.microsoft.com/office/word/2010/wordprocessingDrawing" xmlns:wp="http://schemas.openxmlformats.org/drawingml/2006/wordprocessingDrawing" xmlns:w10="urn:schemas-microsoft-com:office:word" xmlns:w="http://schemas.openxmlformats.org/wordprocessingml/2006/main" xmlns:w14="http://schemas.microsoft.com/office/word/2010/wordml" xmlns:w15="http://schemas.microsoft.com/office/word/2012/wordml" xmlns:w16cid="http://schemas.microsoft.com/office/word/2016/wordml/cid" xmlns:w16se="http://schemas.microsoft.com/office/word/2015/wordml/symex" xmlns:wpg="http://schemas.microsoft.com/office/word/2010/wordprocessingGroup" xmlns:wpi="http://schemas.microsoft.com/office/word/2010/wordprocessingInk" xmlns:wne="http://schemas.microsoft.com/office/word/2006/wordml" xmlns:wps="http://schemas.microsoft.com/office/word/2010/wordprocessingShape" mc:Ignorable="w14 w15 w16se w16cid wp14">
+<w:endnotes xmlns:wpc="http://schemas.microsoft.com/office/word/2010/wordprocessingCanvas" xmlns:cx="http://schemas.microsoft.com/office/drawing/2014/chartex" xmlns:cx1="http://schemas.microsoft.com/office/drawing/2015/9/8/chartex" xmlns:cx2="http://schemas.microsoft.com/office/drawing/2015/10/21/chartex" xmlns:cx3="http://schemas.microsoft.com/office/drawing/2016/5/9/chartex" xmlns:cx4="http://schemas.microsoft.com/office/drawing/2016/5/10/chartex" xmlns:cx5="http://schemas.microsoft.com/office/drawing/2016/5/11/chartex" xmlns:cx6="http://schemas.microsoft.com/office/drawing/2016/5/12/chartex" xmlns:cx7="http://schemas.microsoft.com/office/drawing/2016/5/13/chartex" xmlns:cx8="http://schemas.microsoft.com/office/drawing/2016/5/14/chartex" xmlns:mc="http://schemas.openxmlformats.org/markup-compatibility/2006" xmlns:aink="http://schemas.microsoft.com/office/drawing/2016/ink" xmlns:am3d="http://schemas.microsoft.com/office/drawing/2017/model3d" xmlns:o="urn:schemas-microsoft-com:office:office" xmlns:r="http://schemas.openxmlformats.org/officeDocument/2006/relationships" xmlns:m="http://schemas.openxmlformats.org/officeDocument/2006/math" xmlns:v="urn:schemas-microsoft-com:vml" xmlns:wp14="http://schemas.microsoft.com/office/word/2010/wordprocessingDrawing" xmlns:wp="http://schemas.openxmlformats.org/drawingml/2006/wordprocessingDrawing" xmlns:w10="urn:schemas-microsoft-com:office:word" xmlns:w="http://schemas.openxmlformats.org/wordprocessingml/2006/main" xmlns:w14="http://schemas.microsoft.com/office/word/2010/wordml" xmlns:w15="http://schemas.microsoft.com/office/word/2012/wordml" xmlns:w16cex="http://schemas.microsoft.com/office/word/2018/wordml/cex" xmlns:w16cid="http://schemas.microsoft.com/office/word/2016/wordml/cid" xmlns:w16="http://schemas.microsoft.com/office/word/2018/wordml" xmlns:w16se="http://schemas.microsoft.com/office/word/2015/wordml/symex" xmlns:wpg="http://schemas.microsoft.com/office/word/2010/wordprocessingGroup" xmlns:wpi="http://schemas.microsoft.com/office/word/2010/wordprocessingInk" xmlns:wne="http://schemas.microsoft.com/office/word/2006/wordml" xmlns:wps="http://schemas.microsoft.com/office/word/2010/wordprocessingShape" mc:Ignorable="w14 w15 w16se w16cid w16 w16cex wp14">
   <w:endnote w:type="separator" w:id="-1">
     <w:p>
       <w:r>
@@ -29869,7 +29957,7 @@
 </file>
 
 <file path=word/footer1.xml><?xml version="1.0" encoding="utf-8"?>
-<w:ftr xmlns:wpc="http://schemas.microsoft.com/office/word/2010/wordprocessingCanvas" xmlns:cx="http://schemas.microsoft.com/office/drawing/2014/chartex" xmlns:cx1="http://schemas.microsoft.com/office/drawing/2015/9/8/chartex" xmlns:cx2="http://schemas.microsoft.com/office/drawing/2015/10/21/chartex" xmlns:cx3="http://schemas.microsoft.com/office/drawing/2016/5/9/chartex" xmlns:cx4="http://schemas.microsoft.com/office/drawing/2016/5/10/chartex" xmlns:cx5="http://schemas.microsoft.com/office/drawing/2016/5/11/chartex" xmlns:cx6="http://schemas.microsoft.com/office/drawing/2016/5/12/chartex" xmlns:cx7="http://schemas.microsoft.com/office/drawing/2016/5/13/chartex" xmlns:cx8="http://schemas.microsoft.com/office/drawing/2016/5/14/chartex" xmlns:mc="http://schemas.openxmlformats.org/markup-compatibility/2006" xmlns:aink="http://schemas.microsoft.com/office/drawing/2016/ink" xmlns:am3d="http://schemas.microsoft.com/office/drawing/2017/model3d" xmlns:o="urn:schemas-microsoft-com:office:office" xmlns:r="http://schemas.openxmlformats.org/officeDocument/2006/relationships" xmlns:m="http://schemas.openxmlformats.org/officeDocument/2006/math" xmlns:v="urn:schemas-microsoft-com:vml" xmlns:wp14="http://schemas.microsoft.com/office/word/2010/wordprocessingDrawing" xmlns:wp="http://schemas.openxmlformats.org/drawingml/2006/wordprocessingDrawing" xmlns:w10="urn:schemas-microsoft-com:office:word" xmlns:w="http://schemas.openxmlformats.org/wordprocessingml/2006/main" xmlns:w14="http://schemas.microsoft.com/office/word/2010/wordml" xmlns:w15="http://schemas.microsoft.com/office/word/2012/wordml" xmlns:w16cid="http://schemas.microsoft.com/office/word/2016/wordml/cid" xmlns:w16se="http://schemas.microsoft.com/office/word/2015/wordml/symex" xmlns:wpg="http://schemas.microsoft.com/office/word/2010/wordprocessingGroup" xmlns:wpi="http://schemas.microsoft.com/office/word/2010/wordprocessingInk" xmlns:wne="http://schemas.microsoft.com/office/word/2006/wordml" xmlns:wps="http://schemas.microsoft.com/office/word/2010/wordprocessingShape" mc:Ignorable="w14 w15 w16se w16cid wp14">
+<w:ftr xmlns:wpc="http://schemas.microsoft.com/office/word/2010/wordprocessingCanvas" xmlns:cx="http://schemas.microsoft.com/office/drawing/2014/chartex" xmlns:cx1="http://schemas.microsoft.com/office/drawing/2015/9/8/chartex" xmlns:cx2="http://schemas.microsoft.com/office/drawing/2015/10/21/chartex" xmlns:cx3="http://schemas.microsoft.com/office/drawing/2016/5/9/chartex" xmlns:cx4="http://schemas.microsoft.com/office/drawing/2016/5/10/chartex" xmlns:cx5="http://schemas.microsoft.com/office/drawing/2016/5/11/chartex" xmlns:cx6="http://schemas.microsoft.com/office/drawing/2016/5/12/chartex" xmlns:cx7="http://schemas.microsoft.com/office/drawing/2016/5/13/chartex" xmlns:cx8="http://schemas.microsoft.com/office/drawing/2016/5/14/chartex" xmlns:mc="http://schemas.openxmlformats.org/markup-compatibility/2006" xmlns:aink="http://schemas.microsoft.com/office/drawing/2016/ink" xmlns:am3d="http://schemas.microsoft.com/office/drawing/2017/model3d" xmlns:o="urn:schemas-microsoft-com:office:office" xmlns:r="http://schemas.openxmlformats.org/officeDocument/2006/relationships" xmlns:m="http://schemas.openxmlformats.org/officeDocument/2006/math" xmlns:v="urn:schemas-microsoft-com:vml" xmlns:wp14="http://schemas.microsoft.com/office/word/2010/wordprocessingDrawing" xmlns:wp="http://schemas.openxmlformats.org/drawingml/2006/wordprocessingDrawing" xmlns:w10="urn:schemas-microsoft-com:office:word" xmlns:w="http://schemas.openxmlformats.org/wordprocessingml/2006/main" xmlns:w14="http://schemas.microsoft.com/office/word/2010/wordml" xmlns:w15="http://schemas.microsoft.com/office/word/2012/wordml" xmlns:w16cex="http://schemas.microsoft.com/office/word/2018/wordml/cex" xmlns:w16cid="http://schemas.microsoft.com/office/word/2016/wordml/cid" xmlns:w16="http://schemas.microsoft.com/office/word/2018/wordml" xmlns:w16se="http://schemas.microsoft.com/office/word/2015/wordml/symex" xmlns:wpg="http://schemas.microsoft.com/office/word/2010/wordprocessingGroup" xmlns:wpi="http://schemas.microsoft.com/office/word/2010/wordprocessingInk" xmlns:wne="http://schemas.microsoft.com/office/word/2006/wordml" xmlns:wps="http://schemas.microsoft.com/office/word/2010/wordprocessingShape" mc:Ignorable="w14 w15 w16se w16cid w16 w16cex wp14">
   <w:p>
     <w:pPr>
       <w:pStyle w:val="a6"/>
@@ -29883,7 +29971,7 @@
 </file>
 
 <file path=word/footer2.xml><?xml version="1.0" encoding="utf-8"?>
-<w:ftr xmlns:wpc="http://schemas.microsoft.com/office/word/2010/wordprocessingCanvas" xmlns:cx="http://schemas.microsoft.com/office/drawing/2014/chartex" xmlns:cx1="http://schemas.microsoft.com/office/drawing/2015/9/8/chartex" xmlns:cx2="http://schemas.microsoft.com/office/drawing/2015/10/21/chartex" xmlns:cx3="http://schemas.microsoft.com/office/drawing/2016/5/9/chartex" xmlns:cx4="http://schemas.microsoft.com/office/drawing/2016/5/10/chartex" xmlns:cx5="http://schemas.microsoft.com/office/drawing/2016/5/11/chartex" xmlns:cx6="http://schemas.microsoft.com/office/drawing/2016/5/12/chartex" xmlns:cx7="http://schemas.microsoft.com/office/drawing/2016/5/13/chartex" xmlns:cx8="http://schemas.microsoft.com/office/drawing/2016/5/14/chartex" xmlns:mc="http://schemas.openxmlformats.org/markup-compatibility/2006" xmlns:aink="http://schemas.microsoft.com/office/drawing/2016/ink" xmlns:am3d="http://schemas.microsoft.com/office/drawing/2017/model3d" xmlns:o="urn:schemas-microsoft-com:office:office" xmlns:r="http://schemas.openxmlformats.org/officeDocument/2006/relationships" xmlns:m="http://schemas.openxmlformats.org/officeDocument/2006/math" xmlns:v="urn:schemas-microsoft-com:vml" xmlns:wp14="http://schemas.microsoft.com/office/word/2010/wordprocessingDrawing" xmlns:wp="http://schemas.openxmlformats.org/drawingml/2006/wordprocessingDrawing" xmlns:w10="urn:schemas-microsoft-com:office:word" xmlns:w="http://schemas.openxmlformats.org/wordprocessingml/2006/main" xmlns:w14="http://schemas.microsoft.com/office/word/2010/wordml" xmlns:w15="http://schemas.microsoft.com/office/word/2012/wordml" xmlns:w16cid="http://schemas.microsoft.com/office/word/2016/wordml/cid" xmlns:w16se="http://schemas.microsoft.com/office/word/2015/wordml/symex" xmlns:wpg="http://schemas.microsoft.com/office/word/2010/wordprocessingGroup" xmlns:wpi="http://schemas.microsoft.com/office/word/2010/wordprocessingInk" xmlns:wne="http://schemas.microsoft.com/office/word/2006/wordml" xmlns:wps="http://schemas.microsoft.com/office/word/2010/wordprocessingShape" mc:Ignorable="w14 w15 w16se w16cid wp14">
+<w:ftr xmlns:wpc="http://schemas.microsoft.com/office/word/2010/wordprocessingCanvas" xmlns:cx="http://schemas.microsoft.com/office/drawing/2014/chartex" xmlns:cx1="http://schemas.microsoft.com/office/drawing/2015/9/8/chartex" xmlns:cx2="http://schemas.microsoft.com/office/drawing/2015/10/21/chartex" xmlns:cx3="http://schemas.microsoft.com/office/drawing/2016/5/9/chartex" xmlns:cx4="http://schemas.microsoft.com/office/drawing/2016/5/10/chartex" xmlns:cx5="http://schemas.microsoft.com/office/drawing/2016/5/11/chartex" xmlns:cx6="http://schemas.microsoft.com/office/drawing/2016/5/12/chartex" xmlns:cx7="http://schemas.microsoft.com/office/drawing/2016/5/13/chartex" xmlns:cx8="http://schemas.microsoft.com/office/drawing/2016/5/14/chartex" xmlns:mc="http://schemas.openxmlformats.org/markup-compatibility/2006" xmlns:aink="http://schemas.microsoft.com/office/drawing/2016/ink" xmlns:am3d="http://schemas.microsoft.com/office/drawing/2017/model3d" xmlns:o="urn:schemas-microsoft-com:office:office" xmlns:r="http://schemas.openxmlformats.org/officeDocument/2006/relationships" xmlns:m="http://schemas.openxmlformats.org/officeDocument/2006/math" xmlns:v="urn:schemas-microsoft-com:vml" xmlns:wp14="http://schemas.microsoft.com/office/word/2010/wordprocessingDrawing" xmlns:wp="http://schemas.openxmlformats.org/drawingml/2006/wordprocessingDrawing" xmlns:w10="urn:schemas-microsoft-com:office:word" xmlns:w="http://schemas.openxmlformats.org/wordprocessingml/2006/main" xmlns:w14="http://schemas.microsoft.com/office/word/2010/wordml" xmlns:w15="http://schemas.microsoft.com/office/word/2012/wordml" xmlns:w16cex="http://schemas.microsoft.com/office/word/2018/wordml/cex" xmlns:w16cid="http://schemas.microsoft.com/office/word/2016/wordml/cid" xmlns:w16="http://schemas.microsoft.com/office/word/2018/wordml" xmlns:w16se="http://schemas.microsoft.com/office/word/2015/wordml/symex" xmlns:wpg="http://schemas.microsoft.com/office/word/2010/wordprocessingGroup" xmlns:wpi="http://schemas.microsoft.com/office/word/2010/wordprocessingInk" xmlns:wne="http://schemas.microsoft.com/office/word/2006/wordml" xmlns:wps="http://schemas.microsoft.com/office/word/2010/wordprocessingShape" mc:Ignorable="w14 w15 w16se w16cid w16 w16cex wp14">
   <w:sdt>
     <w:sdtPr>
       <w:id w:val="923066327"/>
@@ -29944,7 +30032,7 @@
 </file>
 
 <file path=word/footnotes.xml><?xml version="1.0" encoding="utf-8"?>
-<w:footnotes xmlns:wpc="http://schemas.microsoft.com/office/word/2010/wordprocessingCanvas" xmlns:cx="http://schemas.microsoft.com/office/drawing/2014/chartex" xmlns:cx1="http://schemas.microsoft.com/office/drawing/2015/9/8/chartex" xmlns:cx2="http://schemas.microsoft.com/office/drawing/2015/10/21/chartex" xmlns:cx3="http://schemas.microsoft.com/office/drawing/2016/5/9/chartex" xmlns:cx4="http://schemas.microsoft.com/office/drawing/2016/5/10/chartex" xmlns:cx5="http://schemas.microsoft.com/office/drawing/2016/5/11/chartex" xmlns:cx6="http://schemas.microsoft.com/office/drawing/2016/5/12/chartex" xmlns:cx7="http://schemas.microsoft.com/office/drawing/2016/5/13/chartex" xmlns:cx8="http://schemas.microsoft.com/office/drawing/2016/5/14/chartex" xmlns:mc="http://schemas.openxmlformats.org/markup-compatibility/2006" xmlns:aink="http://schemas.microsoft.com/office/drawing/2016/ink" xmlns:am3d="http://schemas.microsoft.com/office/drawing/2017/model3d" xmlns:o="urn:schemas-microsoft-com:office:office" xmlns:r="http://schemas.openxmlformats.org/officeDocument/2006/relationships" xmlns:m="http://schemas.openxmlformats.org/officeDocument/2006/math" xmlns:v="urn:schemas-microsoft-com:vml" xmlns:wp14="http://schemas.microsoft.com/office/word/2010/wordprocessingDrawing" xmlns:wp="http://schemas.openxmlformats.org/drawingml/2006/wordprocessingDrawing" xmlns:w10="urn:schemas-microsoft-com:office:word" xmlns:w="http://schemas.openxmlformats.org/wordprocessingml/2006/main" xmlns:w14="http://schemas.microsoft.com/office/word/2010/wordml" xmlns:w15="http://schemas.microsoft.com/office/word/2012/wordml" xmlns:w16cid="http://schemas.microsoft.com/office/word/2016/wordml/cid" xmlns:w16se="http://schemas.microsoft.com/office/word/2015/wordml/symex" xmlns:wpg="http://schemas.microsoft.com/office/word/2010/wordprocessingGroup" xmlns:wpi="http://schemas.microsoft.com/office/word/2010/wordprocessingInk" xmlns:wne="http://schemas.microsoft.com/office/word/2006/wordml" xmlns:wps="http://schemas.microsoft.com/office/word/2010/wordprocessingShape" mc:Ignorable="w14 w15 w16se w16cid wp14">
+<w:footnotes xmlns:wpc="http://schemas.microsoft.com/office/word/2010/wordprocessingCanvas" xmlns:cx="http://schemas.microsoft.com/office/drawing/2014/chartex" xmlns:cx1="http://schemas.microsoft.com/office/drawing/2015/9/8/chartex" xmlns:cx2="http://schemas.microsoft.com/office/drawing/2015/10/21/chartex" xmlns:cx3="http://schemas.microsoft.com/office/drawing/2016/5/9/chartex" xmlns:cx4="http://schemas.microsoft.com/office/drawing/2016/5/10/chartex" xmlns:cx5="http://schemas.microsoft.com/office/drawing/2016/5/11/chartex" xmlns:cx6="http://schemas.microsoft.com/office/drawing/2016/5/12/chartex" xmlns:cx7="http://schemas.microsoft.com/office/drawing/2016/5/13/chartex" xmlns:cx8="http://schemas.microsoft.com/office/drawing/2016/5/14/chartex" xmlns:mc="http://schemas.openxmlformats.org/markup-compatibility/2006" xmlns:aink="http://schemas.microsoft.com/office/drawing/2016/ink" xmlns:am3d="http://schemas.microsoft.com/office/drawing/2017/model3d" xmlns:o="urn:schemas-microsoft-com:office:office" xmlns:r="http://schemas.openxmlformats.org/officeDocument/2006/relationships" xmlns:m="http://schemas.openxmlformats.org/officeDocument/2006/math" xmlns:v="urn:schemas-microsoft-com:vml" xmlns:wp14="http://schemas.microsoft.com/office/word/2010/wordprocessingDrawing" xmlns:wp="http://schemas.openxmlformats.org/drawingml/2006/wordprocessingDrawing" xmlns:w10="urn:schemas-microsoft-com:office:word" xmlns:w="http://schemas.openxmlformats.org/wordprocessingml/2006/main" xmlns:w14="http://schemas.microsoft.com/office/word/2010/wordml" xmlns:w15="http://schemas.microsoft.com/office/word/2012/wordml" xmlns:w16cex="http://schemas.microsoft.com/office/word/2018/wordml/cex" xmlns:w16cid="http://schemas.microsoft.com/office/word/2016/wordml/cid" xmlns:w16="http://schemas.microsoft.com/office/word/2018/wordml" xmlns:w16se="http://schemas.microsoft.com/office/word/2015/wordml/symex" xmlns:wpg="http://schemas.microsoft.com/office/word/2010/wordprocessingGroup" xmlns:wpi="http://schemas.microsoft.com/office/word/2010/wordprocessingInk" xmlns:wne="http://schemas.microsoft.com/office/word/2006/wordml" xmlns:wps="http://schemas.microsoft.com/office/word/2010/wordprocessingShape" mc:Ignorable="w14 w15 w16se w16cid w16 w16cex wp14">
   <w:footnote w:type="separator" w:id="-1">
     <w:p>
       <w:r>
@@ -29966,7 +30054,7 @@
 </file>
 
 <file path=word/numbering.xml><?xml version="1.0" encoding="utf-8"?>
-<w:numbering xmlns:wpc="http://schemas.microsoft.com/office/word/2010/wordprocessingCanvas" xmlns:cx="http://schemas.microsoft.com/office/drawing/2014/chartex" xmlns:cx1="http://schemas.microsoft.com/office/drawing/2015/9/8/chartex" xmlns:cx2="http://schemas.microsoft.com/office/drawing/2015/10/21/chartex" xmlns:cx3="http://schemas.microsoft.com/office/drawing/2016/5/9/chartex" xmlns:cx4="http://schemas.microsoft.com/office/drawing/2016/5/10/chartex" xmlns:cx5="http://schemas.microsoft.com/office/drawing/2016/5/11/chartex" xmlns:cx6="http://schemas.microsoft.com/office/drawing/2016/5/12/chartex" xmlns:cx7="http://schemas.microsoft.com/office/drawing/2016/5/13/chartex" xmlns:cx8="http://schemas.microsoft.com/office/drawing/2016/5/14/chartex" xmlns:mc="http://schemas.openxmlformats.org/markup-compatibility/2006" xmlns:aink="http://schemas.microsoft.com/office/drawing/2016/ink" xmlns:am3d="http://schemas.microsoft.com/office/drawing/2017/model3d" xmlns:o="urn:schemas-microsoft-com:office:office" xmlns:r="http://schemas.openxmlformats.org/officeDocument/2006/relationships" xmlns:m="http://schemas.openxmlformats.org/officeDocument/2006/math" xmlns:v="urn:schemas-microsoft-com:vml" xmlns:wp14="http://schemas.microsoft.com/office/word/2010/wordprocessingDrawing" xmlns:wp="http://schemas.openxmlformats.org/drawingml/2006/wordprocessingDrawing" xmlns:w10="urn:schemas-microsoft-com:office:word" xmlns:w="http://schemas.openxmlformats.org/wordprocessingml/2006/main" xmlns:w14="http://schemas.microsoft.com/office/word/2010/wordml" xmlns:w15="http://schemas.microsoft.com/office/word/2012/wordml" xmlns:w16cid="http://schemas.microsoft.com/office/word/2016/wordml/cid" xmlns:w16se="http://schemas.microsoft.com/office/word/2015/wordml/symex" xmlns:wpg="http://schemas.microsoft.com/office/word/2010/wordprocessingGroup" xmlns:wpi="http://schemas.microsoft.com/office/word/2010/wordprocessingInk" xmlns:wne="http://schemas.microsoft.com/office/word/2006/wordml" xmlns:wps="http://schemas.microsoft.com/office/word/2010/wordprocessingShape" mc:Ignorable="w14 w15 w16se w16cid wp14">
+<w:numbering xmlns:wpc="http://schemas.microsoft.com/office/word/2010/wordprocessingCanvas" xmlns:cx="http://schemas.microsoft.com/office/drawing/2014/chartex" xmlns:cx1="http://schemas.microsoft.com/office/drawing/2015/9/8/chartex" xmlns:cx2="http://schemas.microsoft.com/office/drawing/2015/10/21/chartex" xmlns:cx3="http://schemas.microsoft.com/office/drawing/2016/5/9/chartex" xmlns:cx4="http://schemas.microsoft.com/office/drawing/2016/5/10/chartex" xmlns:cx5="http://schemas.microsoft.com/office/drawing/2016/5/11/chartex" xmlns:cx6="http://schemas.microsoft.com/office/drawing/2016/5/12/chartex" xmlns:cx7="http://schemas.microsoft.com/office/drawing/2016/5/13/chartex" xmlns:cx8="http://schemas.microsoft.com/office/drawing/2016/5/14/chartex" xmlns:mc="http://schemas.openxmlformats.org/markup-compatibility/2006" xmlns:aink="http://schemas.microsoft.com/office/drawing/2016/ink" xmlns:am3d="http://schemas.microsoft.com/office/drawing/2017/model3d" xmlns:o="urn:schemas-microsoft-com:office:office" xmlns:r="http://schemas.openxmlformats.org/officeDocument/2006/relationships" xmlns:m="http://schemas.openxmlformats.org/officeDocument/2006/math" xmlns:v="urn:schemas-microsoft-com:vml" xmlns:wp14="http://schemas.microsoft.com/office/word/2010/wordprocessingDrawing" xmlns:wp="http://schemas.openxmlformats.org/drawingml/2006/wordprocessingDrawing" xmlns:w10="urn:schemas-microsoft-com:office:word" xmlns:w="http://schemas.openxmlformats.org/wordprocessingml/2006/main" xmlns:w14="http://schemas.microsoft.com/office/word/2010/wordml" xmlns:w15="http://schemas.microsoft.com/office/word/2012/wordml" xmlns:w16cex="http://schemas.microsoft.com/office/word/2018/wordml/cex" xmlns:w16cid="http://schemas.microsoft.com/office/word/2016/wordml/cid" xmlns:w16="http://schemas.microsoft.com/office/word/2018/wordml" xmlns:w16se="http://schemas.microsoft.com/office/word/2015/wordml/symex" xmlns:wpg="http://schemas.microsoft.com/office/word/2010/wordprocessingGroup" xmlns:wpi="http://schemas.microsoft.com/office/word/2010/wordprocessingInk" xmlns:wne="http://schemas.microsoft.com/office/word/2006/wordml" xmlns:wps="http://schemas.microsoft.com/office/word/2010/wordprocessingShape" mc:Ignorable="w14 w15 w16se w16cid w16 w16cex wp14">
   <w:abstractNum w:abstractNumId="0" w15:restartNumberingAfterBreak="0">
     <w:nsid w:val="94FF8C35"/>
     <w:multiLevelType w:val="singleLevel"/>
@@ -33496,7 +33584,7 @@
 </file>
 
 <file path=word/styles.xml><?xml version="1.0" encoding="utf-8"?>
-<w:styles xmlns:mc="http://schemas.openxmlformats.org/markup-compatibility/2006" xmlns:r="http://schemas.openxmlformats.org/officeDocument/2006/relationships" xmlns:w="http://schemas.openxmlformats.org/wordprocessingml/2006/main" xmlns:w14="http://schemas.microsoft.com/office/word/2010/wordml" xmlns:w15="http://schemas.microsoft.com/office/word/2012/wordml" xmlns:w16cid="http://schemas.microsoft.com/office/word/2016/wordml/cid" xmlns:w16se="http://schemas.microsoft.com/office/word/2015/wordml/symex" mc:Ignorable="w14 w15 w16se w16cid">
+<w:styles xmlns:mc="http://schemas.openxmlformats.org/markup-compatibility/2006" xmlns:r="http://schemas.openxmlformats.org/officeDocument/2006/relationships" xmlns:w="http://schemas.openxmlformats.org/wordprocessingml/2006/main" xmlns:w14="http://schemas.microsoft.com/office/word/2010/wordml" xmlns:w15="http://schemas.microsoft.com/office/word/2012/wordml" xmlns:w16cex="http://schemas.microsoft.com/office/word/2018/wordml/cex" xmlns:w16cid="http://schemas.microsoft.com/office/word/2016/wordml/cid" xmlns:w16="http://schemas.microsoft.com/office/word/2018/wordml" xmlns:w16se="http://schemas.microsoft.com/office/word/2015/wordml/symex" mc:Ignorable="w14 w15 w16se w16cid w16 w16cex">
   <w:docDefaults>
     <w:rPrDefault>
       <w:rPr>
@@ -34445,6 +34533,12 @@
 </file>
 
 <file path=customXml/item1.xml><?xml version="1.0" encoding="utf-8"?>
+<p:properties xmlns:p="http://schemas.microsoft.com/office/2006/metadata/properties" xmlns:xsi="http://www.w3.org/2001/XMLSchema-instance" xmlns:pc="http://schemas.microsoft.com/office/infopath/2007/PartnerControls">
+  <documentManagement/>
+</p:properties>
+</file>
+
+<file path=customXml/item2.xml><?xml version="1.0" encoding="utf-8"?>
 <ct:contentTypeSchema xmlns:ct="http://schemas.microsoft.com/office/2006/metadata/contentType" xmlns:ma="http://schemas.microsoft.com/office/2006/metadata/properties/metaAttributes" ct:_="" ma:_="" ma:contentTypeName="文档" ma:contentTypeID="0x0101005845DD716F11314CA3FDFDAF67EFA02A" ma:contentTypeVersion="10" ma:contentTypeDescription="新建文档。" ma:contentTypeScope="" ma:versionID="2f8ed27fe896355c99c7d17373fdc7df">
   <xsd:schema xmlns:xsd="http://www.w3.org/2001/XMLSchema" xmlns:xs="http://www.w3.org/2001/XMLSchema" xmlns:p="http://schemas.microsoft.com/office/2006/metadata/properties" xmlns:ns3="643dd329-a039-42b7-9b76-badee445dedf" targetNamespace="http://schemas.microsoft.com/office/2006/metadata/properties" ma:root="true" ma:fieldsID="dfd8728063be73d8cead661d3f7f65ee" ns3:_="">
     <xsd:import namespace="643dd329-a039-42b7-9b76-badee445dedf"/>
@@ -34628,12 +34722,6 @@
 </ct:contentTypeSchema>
 </file>
 
-<file path=customXml/item2.xml><?xml version="1.0" encoding="utf-8"?>
-<p:properties xmlns:p="http://schemas.microsoft.com/office/2006/metadata/properties" xmlns:xsi="http://www.w3.org/2001/XMLSchema-instance" xmlns:pc="http://schemas.microsoft.com/office/infopath/2007/PartnerControls">
-  <documentManagement/>
-</p:properties>
-</file>
-
 <file path=customXml/item3.xml><?xml version="1.0" encoding="utf-8"?>
 <?mso-contentType ?>
 <FormTemplates xmlns="http://schemas.microsoft.com/sharepoint/v3/contenttype/forms">
@@ -34648,6 +34736,15 @@
 </file>
 
 <file path=customXml/itemProps1.xml><?xml version="1.0" encoding="utf-8"?>
+<ds:datastoreItem xmlns:ds="http://schemas.openxmlformats.org/officeDocument/2006/customXml" ds:itemID="{2F516FBB-BFD0-4ECE-B368-1959F9A878E8}">
+  <ds:schemaRefs>
+    <ds:schemaRef ds:uri="http://schemas.microsoft.com/office/2006/metadata/properties"/>
+    <ds:schemaRef ds:uri="http://schemas.microsoft.com/office/infopath/2007/PartnerControls"/>
+  </ds:schemaRefs>
+</ds:datastoreItem>
+</file>
+
+<file path=customXml/itemProps2.xml><?xml version="1.0" encoding="utf-8"?>
 <ds:datastoreItem xmlns:ds="http://schemas.openxmlformats.org/officeDocument/2006/customXml" ds:itemID="{1E67BFB8-ADCA-4131-B995-5D207494C574}">
   <ds:schemaRefs>
     <ds:schemaRef ds:uri="http://schemas.microsoft.com/office/2006/metadata/contentType"/>
@@ -34665,15 +34762,6 @@
 </ds:datastoreItem>
 </file>
 
-<file path=customXml/itemProps2.xml><?xml version="1.0" encoding="utf-8"?>
-<ds:datastoreItem xmlns:ds="http://schemas.openxmlformats.org/officeDocument/2006/customXml" ds:itemID="{2F516FBB-BFD0-4ECE-B368-1959F9A878E8}">
-  <ds:schemaRefs>
-    <ds:schemaRef ds:uri="http://schemas.microsoft.com/office/2006/metadata/properties"/>
-    <ds:schemaRef ds:uri="http://schemas.microsoft.com/office/infopath/2007/PartnerControls"/>
-  </ds:schemaRefs>
-</ds:datastoreItem>
-</file>
-
 <file path=customXml/itemProps3.xml><?xml version="1.0" encoding="utf-8"?>
 <ds:datastoreItem xmlns:ds="http://schemas.openxmlformats.org/officeDocument/2006/customXml" ds:itemID="{B5543C51-7BAF-4ED5-9A9F-86F8A4F61B3E}">
   <ds:schemaRefs>
@@ -34683,7 +34771,7 @@
 </file>
 
 <file path=customXml/itemProps4.xml><?xml version="1.0" encoding="utf-8"?>
-<ds:datastoreItem xmlns:ds="http://schemas.openxmlformats.org/officeDocument/2006/customXml" ds:itemID="{47EF320E-7E47-4DF7-B063-4B27609BCDB3}">
+<ds:datastoreItem xmlns:ds="http://schemas.openxmlformats.org/officeDocument/2006/customXml" ds:itemID="{1935BFDC-AE47-462E-8669-9F8253571289}">
   <ds:schemaRefs>
     <ds:schemaRef ds:uri="http://schemas.openxmlformats.org/officeDocument/2006/bibliography"/>
   </ds:schemaRefs>

</xml_diff>